<commit_message>
add dataset timeseries mangosteen
</commit_message>
<xml_diff>
--- a/Mptp/Kuliah_2.docx
+++ b/Mptp/Kuliah_2.docx
@@ -142,6 +142,9 @@
     <w:p/>
     <w:p>
       <w:r>
+        <w:rPr>
+          <w:noProof/>
+        </w:rPr>
         <w:lastRenderedPageBreak/>
         <w:drawing>
           <wp:inline distT="0" distB="0" distL="0" distR="0" wp14:anchorId="1FAD917A" wp14:editId="60B2A8CB">
@@ -183,18 +186,21 @@
     <w:p/>
     <w:p>
       <w:r>
-        <w:t>Teknologi Budidaya Manggis dari badan llitbang pertanian</w:t>
+        <w:t>Teknologi Budidaya Manggis dari badan litbang pertanian</w:t>
       </w:r>
     </w:p>
     <w:p>
       <w:r>
-        <w:t xml:space="preserve">Jurnal di digunakan dikarenakan </w:t>
-      </w:r>
-      <w:r>
-        <w:t xml:space="preserve">sesuai judulnya hanya saja berbeda metodenya. Dan mungkin parameter inputnya bisa digunakan sebagai warna </w:t>
-      </w:r>
-      <w:r>
-        <w:t>buah itu sendiri.</w:t>
+        <w:t xml:space="preserve">Jurnal </w:t>
+      </w:r>
+      <w:r>
+        <w:t xml:space="preserve">ini direkomendasikan oleh dosen pembimbing saya, selain itu mengapa saya menggunakan rujukan ini juga, itu dikarenakan </w:t>
+      </w:r>
+      <w:r>
+        <w:t xml:space="preserve">dosen pembimbing saya </w:t>
+      </w:r>
+      <w:r>
+        <w:t>bermitra dengan kementerian pertanian, maka dari itu. Penulis ini menggunakan ini</w:t>
       </w:r>
     </w:p>
     <w:p/>

</xml_diff>